<commit_message>
Se borra codigo duplicado y se agregan dependencias
</commit_message>
<xml_diff>
--- a/Dependencias IRIS.docx
+++ b/Dependencias IRIS.docx
@@ -32,6 +32,21 @@
           <w:lang w:val="en-US"/>
         </w:rPr>
       </w:pPr>
+      <w:bookmarkStart w:id="0" w:name="_GoBack"/>
+      <w:r>
+        <w:rPr>
+          <w:lang w:val="en-US"/>
+        </w:rPr>
+        <w:t>Lucia</w:t>
+      </w:r>
+    </w:p>
+    <w:bookmarkEnd w:id="0"/>
+    <w:p>
+      <w:pPr>
+        <w:rPr>
+          <w:lang w:val="en-US"/>
+        </w:rPr>
+      </w:pPr>
       <w:r>
         <w:rPr>
           <w:lang w:val="en-US"/>
@@ -49,15 +64,7 @@
         <w:rPr>
           <w:lang w:val="en-US"/>
         </w:rPr>
-        <w:t>expo inst</w:t>
-      </w:r>
-      <w:bookmarkStart w:id="0" w:name="_GoBack"/>
-      <w:bookmarkEnd w:id="0"/>
-      <w:r>
-        <w:rPr>
-          <w:lang w:val="en-US"/>
-        </w:rPr>
-        <w:t>all react-native-screens react-native-safe-area-context</w:t>
+        <w:t>expo install react-native-screens react-native-safe-area-context</w:t>
       </w:r>
     </w:p>
     <w:p>
@@ -76,30 +83,46 @@
     <w:p>
       <w:pPr>
         <w:rPr>
-          <w:rFonts w:ascii="Courier New" w:hAnsi="Courier New" w:cs="Courier New"/>
-          <w:color w:val="1C1E21"/>
-          <w:sz w:val="19"/>
-          <w:szCs w:val="19"/>
+          <w:lang w:val="en-US"/>
+        </w:rPr>
+      </w:pPr>
+      <w:r>
+        <w:rPr>
+          <w:lang w:val="en-US"/>
+        </w:rPr>
+        <w:t>expo install react-native-gesture-handler</w:t>
+      </w:r>
+    </w:p>
+    <w:p>
+      <w:pPr>
+        <w:rPr>
+          <w:lang w:val="en-US"/>
+        </w:rPr>
+      </w:pPr>
+      <w:r>
+        <w:rPr>
+          <w:lang w:val="en-US"/>
+        </w:rPr>
+        <w:t>expo install react-native-maps</w:t>
+      </w:r>
+    </w:p>
+    <w:p>
+      <w:pPr>
+        <w:rPr>
+          <w:lang w:val="en-US"/>
+        </w:rPr>
+      </w:pPr>
+      <w:r>
+        <w:rPr>
+          <w:lang w:val="en-US"/>
+        </w:rPr>
+        <w:t>expo install @react-native-picker/picker</w:t>
+      </w:r>
+    </w:p>
+    <w:p>
+      <w:pPr>
+        <w:rPr>
           <w:u w:val="single"/>
-          <w:shd w:val="clear" w:color="auto" w:fill="EBEDF0"/>
-          <w:lang w:val="en-US"/>
-        </w:rPr>
-      </w:pPr>
-      <w:r>
-        <w:rPr>
-          <w:rFonts w:ascii="Courier New" w:hAnsi="Courier New" w:cs="Courier New"/>
-          <w:color w:val="1C1E21"/>
-          <w:sz w:val="19"/>
-          <w:szCs w:val="19"/>
-          <w:shd w:val="clear" w:color="auto" w:fill="EBEDF0"/>
-          <w:lang w:val="en-US"/>
-        </w:rPr>
-        <w:t>expo install react-native-gesture-handler</w:t>
-      </w:r>
-    </w:p>
-    <w:p>
-      <w:pPr>
-        <w:rPr>
           <w:lang w:val="en-US"/>
         </w:rPr>
       </w:pPr>
@@ -108,30 +131,241 @@
           <w:u w:val="single"/>
           <w:lang w:val="en-US"/>
         </w:rPr>
-        <w:t>expo install react-native-maps</w:t>
-      </w:r>
-    </w:p>
-    <w:p>
-      <w:pPr>
-        <w:rPr>
-          <w:rFonts w:ascii="Consolas" w:hAnsi="Consolas"/>
-          <w:color w:val="F0F6FC"/>
-          <w:sz w:val="20"/>
-          <w:szCs w:val="20"/>
-          <w:shd w:val="clear" w:color="auto" w:fill="1B1F23"/>
-          <w:lang w:val="en-US"/>
-        </w:rPr>
-      </w:pPr>
-      <w:r>
-        <w:rPr>
-          <w:rFonts w:ascii="Consolas" w:hAnsi="Consolas"/>
-          <w:color w:val="F0F6FC"/>
-          <w:sz w:val="20"/>
-          <w:szCs w:val="20"/>
-          <w:shd w:val="clear" w:color="auto" w:fill="1B1F23"/>
-          <w:lang w:val="en-US"/>
-        </w:rPr>
-        <w:t>expo install @react-native-picker/picker</w:t>
+        <w:t>Martina</w:t>
+      </w:r>
+    </w:p>
+    <w:p>
+      <w:pPr>
+        <w:rPr>
+          <w:lang w:val="en-US"/>
+        </w:rPr>
+      </w:pPr>
+      <w:proofErr w:type="spellStart"/>
+      <w:r>
+        <w:rPr>
+          <w:lang w:val="en-US"/>
+        </w:rPr>
+        <w:t>npm</w:t>
+      </w:r>
+      <w:proofErr w:type="spellEnd"/>
+      <w:r>
+        <w:rPr>
+          <w:lang w:val="en-US"/>
+        </w:rPr>
+        <w:t xml:space="preserve"> install @react-navigation/native</w:t>
+      </w:r>
+    </w:p>
+    <w:p>
+      <w:pPr>
+        <w:rPr>
+          <w:lang w:val="en-US"/>
+        </w:rPr>
+      </w:pPr>
+      <w:r>
+        <w:rPr>
+          <w:lang w:val="en-US"/>
+        </w:rPr>
+        <w:t>expo install react-native-screens react-native-safe-area-context</w:t>
+      </w:r>
+    </w:p>
+    <w:p>
+      <w:pPr>
+        <w:rPr>
+          <w:lang w:val="en-US"/>
+        </w:rPr>
+      </w:pPr>
+      <w:r>
+        <w:rPr>
+          <w:lang w:val="en-US"/>
+        </w:rPr>
+        <w:t>yarn add @react-navigation/material-bottom-tabs react-native-paper react-native-vector-icons</w:t>
+      </w:r>
+    </w:p>
+    <w:p>
+      <w:pPr>
+        <w:rPr>
+          <w:lang w:val="en-US"/>
+        </w:rPr>
+      </w:pPr>
+      <w:r>
+        <w:rPr>
+          <w:lang w:val="en-US"/>
+        </w:rPr>
+        <w:t xml:space="preserve">expo install expo-status-bar  </w:t>
+      </w:r>
+    </w:p>
+    <w:p>
+      <w:pPr>
+        <w:rPr>
+          <w:lang w:val="en-US"/>
+        </w:rPr>
+      </w:pPr>
+      <w:r>
+        <w:rPr>
+          <w:lang w:val="en-US"/>
+        </w:rPr>
+        <w:t>yarn add react-native-elements</w:t>
+      </w:r>
+    </w:p>
+    <w:p>
+      <w:pPr>
+        <w:rPr>
+          <w:u w:val="single"/>
+          <w:lang w:val="en-US"/>
+        </w:rPr>
+      </w:pPr>
+      <w:r>
+        <w:rPr>
+          <w:u w:val="single"/>
+          <w:lang w:val="en-US"/>
+        </w:rPr>
+        <w:t>Emilio</w:t>
+      </w:r>
+    </w:p>
+    <w:p>
+      <w:pPr>
+        <w:rPr>
+          <w:lang w:val="en-US"/>
+        </w:rPr>
+      </w:pPr>
+      <w:r>
+        <w:rPr>
+          <w:lang w:val="en-US"/>
+        </w:rPr>
+        <w:t>yarn add @babel/runtime</w:t>
+      </w:r>
+    </w:p>
+    <w:p>
+      <w:pPr>
+        <w:rPr>
+          <w:lang w:val="en-US"/>
+        </w:rPr>
+      </w:pPr>
+      <w:r>
+        <w:rPr>
+          <w:lang w:val="en-US"/>
+        </w:rPr>
+        <w:t>yarn add @react-native-community/</w:t>
+      </w:r>
+      <w:proofErr w:type="spellStart"/>
+      <w:r>
+        <w:rPr>
+          <w:lang w:val="en-US"/>
+        </w:rPr>
+        <w:t>eslint-config</w:t>
+      </w:r>
+      <w:proofErr w:type="spellEnd"/>
+    </w:p>
+    <w:p>
+      <w:pPr>
+        <w:rPr>
+          <w:lang w:val="en-US"/>
+        </w:rPr>
+      </w:pPr>
+      <w:r>
+        <w:rPr>
+          <w:lang w:val="en-US"/>
+        </w:rPr>
+        <w:t>yarn add babel-jest</w:t>
+      </w:r>
+    </w:p>
+    <w:p>
+      <w:pPr>
+        <w:rPr>
+          <w:lang w:val="en-US"/>
+        </w:rPr>
+      </w:pPr>
+      <w:r>
+        <w:rPr>
+          <w:lang w:val="en-US"/>
+        </w:rPr>
+        <w:t xml:space="preserve">yarn add </w:t>
+      </w:r>
+      <w:proofErr w:type="spellStart"/>
+      <w:r>
+        <w:rPr>
+          <w:lang w:val="en-US"/>
+        </w:rPr>
+        <w:t>eslint</w:t>
+      </w:r>
+      <w:proofErr w:type="spellEnd"/>
+    </w:p>
+    <w:p>
+      <w:pPr>
+        <w:rPr>
+          <w:lang w:val="en-US"/>
+        </w:rPr>
+      </w:pPr>
+      <w:r>
+        <w:rPr>
+          <w:lang w:val="en-US"/>
+        </w:rPr>
+        <w:t>yarn add jest</w:t>
+      </w:r>
+    </w:p>
+    <w:p>
+      <w:pPr>
+        <w:rPr>
+          <w:lang w:val="en-US"/>
+        </w:rPr>
+      </w:pPr>
+      <w:r>
+        <w:rPr>
+          <w:lang w:val="en-US"/>
+        </w:rPr>
+        <w:t>yarn add metro-react-native-babel-preset</w:t>
+      </w:r>
+    </w:p>
+    <w:p>
+      <w:pPr>
+        <w:rPr>
+          <w:lang w:val="en-US"/>
+        </w:rPr>
+      </w:pPr>
+      <w:r>
+        <w:rPr>
+          <w:lang w:val="en-US"/>
+        </w:rPr>
+        <w:t>yarn add react-test-renderer</w:t>
+      </w:r>
+    </w:p>
+    <w:p>
+      <w:pPr>
+        <w:rPr>
+          <w:lang w:val="en-US"/>
+        </w:rPr>
+      </w:pPr>
+      <w:r>
+        <w:rPr>
+          <w:lang w:val="en-US"/>
+        </w:rPr>
+        <w:t>yarn add expo-font</w:t>
+      </w:r>
+    </w:p>
+    <w:p>
+      <w:pPr>
+        <w:rPr>
+          <w:lang w:val="en-US"/>
+        </w:rPr>
+      </w:pPr>
+      <w:r>
+        <w:rPr>
+          <w:lang w:val="en-US"/>
+        </w:rPr>
+        <w:t>yarn add app-loading</w:t>
+      </w:r>
+    </w:p>
+    <w:p>
+      <w:pPr>
+        <w:rPr>
+          <w:lang w:val="en-US"/>
+        </w:rPr>
+      </w:pPr>
+      <w:r>
+        <w:rPr>
+          <w:lang w:val="en-US"/>
+        </w:rPr>
+        <w:t>yarn add expo-app-loading</w:t>
       </w:r>
     </w:p>
     <w:p>

</xml_diff>

<commit_message>
Modifico App.js para agregar Slider y Agrego slider
</commit_message>
<xml_diff>
--- a/Dependencias IRIS.docx
+++ b/Dependencias IRIS.docx
@@ -1,6 +1,6 @@
 
 <file path=word/document.xml><?xml version="1.0" encoding="utf-8"?>
-<w:document xmlns:wpc="http://schemas.microsoft.com/office/word/2010/wordprocessingCanvas" xmlns:cx="http://schemas.microsoft.com/office/drawing/2014/chartex" xmlns:mc="http://schemas.openxmlformats.org/markup-compatibility/2006" xmlns:o="urn:schemas-microsoft-com:office:office" xmlns:r="http://schemas.openxmlformats.org/officeDocument/2006/relationships" xmlns:m="http://schemas.openxmlformats.org/officeDocument/2006/math" xmlns:v="urn:schemas-microsoft-com:vml" xmlns:wp14="http://schemas.microsoft.com/office/word/2010/wordprocessingDrawing" xmlns:wp="http://schemas.openxmlformats.org/drawingml/2006/wordprocessingDrawing" xmlns:w10="urn:schemas-microsoft-com:office:word" xmlns:w="http://schemas.openxmlformats.org/wordprocessingml/2006/main" xmlns:w14="http://schemas.microsoft.com/office/word/2010/wordml" xmlns:w15="http://schemas.microsoft.com/office/word/2012/wordml" xmlns:w16se="http://schemas.microsoft.com/office/word/2015/wordml/symex" xmlns:wpg="http://schemas.microsoft.com/office/word/2010/wordprocessingGroup" xmlns:wpi="http://schemas.microsoft.com/office/word/2010/wordprocessingInk" xmlns:wne="http://schemas.microsoft.com/office/word/2006/wordml" xmlns:wps="http://schemas.microsoft.com/office/word/2010/wordprocessingShape" mc:Ignorable="w14 w15 w16se wp14">
+<w:document xmlns:wpc="http://schemas.microsoft.com/office/word/2010/wordprocessingCanvas" xmlns:cx="http://schemas.microsoft.com/office/drawing/2014/chartex" xmlns:cx1="http://schemas.microsoft.com/office/drawing/2015/9/8/chartex" xmlns:cx2="http://schemas.microsoft.com/office/drawing/2015/10/21/chartex" xmlns:cx3="http://schemas.microsoft.com/office/drawing/2016/5/9/chartex" xmlns:cx4="http://schemas.microsoft.com/office/drawing/2016/5/10/chartex" xmlns:cx5="http://schemas.microsoft.com/office/drawing/2016/5/11/chartex" xmlns:cx6="http://schemas.microsoft.com/office/drawing/2016/5/12/chartex" xmlns:cx7="http://schemas.microsoft.com/office/drawing/2016/5/13/chartex" xmlns:cx8="http://schemas.microsoft.com/office/drawing/2016/5/14/chartex" xmlns:mc="http://schemas.openxmlformats.org/markup-compatibility/2006" xmlns:aink="http://schemas.microsoft.com/office/drawing/2016/ink" xmlns:am3d="http://schemas.microsoft.com/office/drawing/2017/model3d" xmlns:o="urn:schemas-microsoft-com:office:office" xmlns:r="http://schemas.openxmlformats.org/officeDocument/2006/relationships" xmlns:m="http://schemas.openxmlformats.org/officeDocument/2006/math" xmlns:v="urn:schemas-microsoft-com:vml" xmlns:wp14="http://schemas.microsoft.com/office/word/2010/wordprocessingDrawing" xmlns:wp="http://schemas.openxmlformats.org/drawingml/2006/wordprocessingDrawing" xmlns:w10="urn:schemas-microsoft-com:office:word" xmlns:w="http://schemas.openxmlformats.org/wordprocessingml/2006/main" xmlns:w14="http://schemas.microsoft.com/office/word/2010/wordml" xmlns:w15="http://schemas.microsoft.com/office/word/2012/wordml" xmlns:w16cex="http://schemas.microsoft.com/office/word/2018/wordml/cex" xmlns:w16cid="http://schemas.microsoft.com/office/word/2016/wordml/cid" xmlns:w16="http://schemas.microsoft.com/office/word/2018/wordml" xmlns:w16sdtdh="http://schemas.microsoft.com/office/word/2020/wordml/sdtdatahash" xmlns:w16se="http://schemas.microsoft.com/office/word/2015/wordml/symex" xmlns:wpg="http://schemas.microsoft.com/office/word/2010/wordprocessingGroup" xmlns:wpi="http://schemas.microsoft.com/office/word/2010/wordprocessingInk" xmlns:wne="http://schemas.microsoft.com/office/word/2006/wordml" xmlns:wps="http://schemas.microsoft.com/office/word/2010/wordprocessingShape" mc:Ignorable="w14 w15 w16se w16cid w16 w16cex w16sdtdh wp14">
   <w:body>
     <w:p>
       <w:pPr>
@@ -9,30 +9,20 @@
           <w:lang w:val="en-US"/>
         </w:rPr>
       </w:pPr>
-      <w:proofErr w:type="spellStart"/>
       <w:r>
         <w:rPr>
           <w:b/>
           <w:lang w:val="en-US"/>
         </w:rPr>
-        <w:t>Dependencias</w:t>
-      </w:r>
-      <w:proofErr w:type="spellEnd"/>
-      <w:r>
-        <w:rPr>
-          <w:b/>
-          <w:lang w:val="en-US"/>
-        </w:rPr>
-        <w:t xml:space="preserve"> IRIS</w:t>
-      </w:r>
-    </w:p>
-    <w:p>
-      <w:pPr>
-        <w:rPr>
-          <w:lang w:val="en-US"/>
-        </w:rPr>
-      </w:pPr>
-      <w:bookmarkStart w:id="0" w:name="_GoBack"/>
+        <w:t>Dependencias IRIS</w:t>
+      </w:r>
+    </w:p>
+    <w:p>
+      <w:pPr>
+        <w:rPr>
+          <w:lang w:val="en-US"/>
+        </w:rPr>
+      </w:pPr>
       <w:r>
         <w:rPr>
           <w:lang w:val="en-US"/>
@@ -40,7 +30,6 @@
         <w:t>Lucia</w:t>
       </w:r>
     </w:p>
-    <w:bookmarkEnd w:id="0"/>
     <w:p>
       <w:pPr>
         <w:rPr>
@@ -140,19 +129,11 @@
           <w:lang w:val="en-US"/>
         </w:rPr>
       </w:pPr>
-      <w:proofErr w:type="spellStart"/>
-      <w:r>
-        <w:rPr>
-          <w:lang w:val="en-US"/>
-        </w:rPr>
-        <w:t>npm</w:t>
-      </w:r>
-      <w:proofErr w:type="spellEnd"/>
-      <w:r>
-        <w:rPr>
-          <w:lang w:val="en-US"/>
-        </w:rPr>
-        <w:t xml:space="preserve"> install @react-navigation/native</w:t>
+      <w:r>
+        <w:rPr>
+          <w:lang w:val="en-US"/>
+        </w:rPr>
+        <w:t>npm install @react-navigation/native</w:t>
       </w:r>
     </w:p>
     <w:p>
@@ -210,6 +191,32 @@
     <w:p>
       <w:pPr>
         <w:rPr>
+          <w:lang w:val="en-US"/>
+        </w:rPr>
+      </w:pPr>
+      <w:r>
+        <w:rPr>
+          <w:lang w:val="en-US"/>
+        </w:rPr>
+        <w:t>yarn add react-native-onboarding-swiper</w:t>
+      </w:r>
+    </w:p>
+    <w:p>
+      <w:pPr>
+        <w:rPr>
+          <w:lang w:val="en-US"/>
+        </w:rPr>
+      </w:pPr>
+      <w:r>
+        <w:rPr>
+          <w:lang w:val="en-US"/>
+        </w:rPr>
+        <w:t>yarn add @react-navigation/stack</w:t>
+      </w:r>
+    </w:p>
+    <w:p>
+      <w:pPr>
+        <w:rPr>
           <w:u w:val="single"/>
           <w:lang w:val="en-US"/>
         </w:rPr>
@@ -245,16 +252,8 @@
         <w:rPr>
           <w:lang w:val="en-US"/>
         </w:rPr>
-        <w:t>yarn add @react-native-community/</w:t>
-      </w:r>
-      <w:proofErr w:type="spellStart"/>
-      <w:r>
-        <w:rPr>
-          <w:lang w:val="en-US"/>
-        </w:rPr>
-        <w:t>eslint-config</w:t>
-      </w:r>
-      <w:proofErr w:type="spellEnd"/>
+        <w:t>yarn add @react-native-community/eslint-config</w:t>
+      </w:r>
     </w:p>
     <w:p>
       <w:pPr>
@@ -279,16 +278,8 @@
         <w:rPr>
           <w:lang w:val="en-US"/>
         </w:rPr>
-        <w:t xml:space="preserve">yarn add </w:t>
-      </w:r>
-      <w:proofErr w:type="spellStart"/>
-      <w:r>
-        <w:rPr>
-          <w:lang w:val="en-US"/>
-        </w:rPr>
-        <w:t>eslint</w:t>
-      </w:r>
-      <w:proofErr w:type="spellEnd"/>
+        <w:t>yarn add eslint</w:t>
+      </w:r>
     </w:p>
     <w:p>
       <w:pPr>
@@ -386,7 +377,7 @@
 </file>
 
 <file path=word/styles.xml><?xml version="1.0" encoding="utf-8"?>
-<w:styles xmlns:mc="http://schemas.openxmlformats.org/markup-compatibility/2006" xmlns:r="http://schemas.openxmlformats.org/officeDocument/2006/relationships" xmlns:w="http://schemas.openxmlformats.org/wordprocessingml/2006/main" xmlns:w14="http://schemas.microsoft.com/office/word/2010/wordml" xmlns:w15="http://schemas.microsoft.com/office/word/2012/wordml" xmlns:w16se="http://schemas.microsoft.com/office/word/2015/wordml/symex" mc:Ignorable="w14 w15 w16se">
+<w:styles xmlns:mc="http://schemas.openxmlformats.org/markup-compatibility/2006" xmlns:r="http://schemas.openxmlformats.org/officeDocument/2006/relationships" xmlns:w="http://schemas.openxmlformats.org/wordprocessingml/2006/main" xmlns:w14="http://schemas.microsoft.com/office/word/2010/wordml" xmlns:w15="http://schemas.microsoft.com/office/word/2012/wordml" xmlns:w16cex="http://schemas.microsoft.com/office/word/2018/wordml/cex" xmlns:w16cid="http://schemas.microsoft.com/office/word/2016/wordml/cid" xmlns:w16="http://schemas.microsoft.com/office/word/2018/wordml" xmlns:w16sdtdh="http://schemas.microsoft.com/office/word/2020/wordml/sdtdatahash" xmlns:w16se="http://schemas.microsoft.com/office/word/2015/wordml/symex" mc:Ignorable="w14 w15 w16se w16cid w16 w16cex w16sdtdh">
   <w:docDefaults>
     <w:rPrDefault>
       <w:rPr>
@@ -402,7 +393,7 @@
       </w:pPr>
     </w:pPrDefault>
   </w:docDefaults>
-  <w:latentStyles w:defLockedState="0" w:defUIPriority="99" w:defSemiHidden="0" w:defUnhideWhenUsed="0" w:defQFormat="0" w:count="371">
+  <w:latentStyles w:defLockedState="0" w:defUIPriority="99" w:defSemiHidden="0" w:defUnhideWhenUsed="0" w:defQFormat="0" w:count="376">
     <w:lsdException w:name="Normal" w:uiPriority="0" w:qFormat="1"/>
     <w:lsdException w:name="heading 1" w:uiPriority="9" w:qFormat="1"/>
     <w:lsdException w:name="heading 2" w:semiHidden="1" w:uiPriority="9" w:unhideWhenUsed="1" w:qFormat="1"/>
@@ -508,7 +499,6 @@
     <w:lsdException w:name="HTML Sample" w:semiHidden="1" w:unhideWhenUsed="1"/>
     <w:lsdException w:name="HTML Typewriter" w:semiHidden="1" w:unhideWhenUsed="1"/>
     <w:lsdException w:name="HTML Variable" w:semiHidden="1" w:unhideWhenUsed="1"/>
-    <w:lsdException w:name="Normal Table" w:semiHidden="1" w:unhideWhenUsed="1"/>
     <w:lsdException w:name="annotation subject" w:semiHidden="1" w:unhideWhenUsed="1"/>
     <w:lsdException w:name="No List" w:semiHidden="1" w:unhideWhenUsed="1"/>
     <w:lsdException w:name="Outline List 1" w:semiHidden="1" w:unhideWhenUsed="1"/>
@@ -551,11 +541,8 @@
     <w:lsdException w:name="Table Contemporary" w:semiHidden="1" w:unhideWhenUsed="1"/>
     <w:lsdException w:name="Table Elegant" w:semiHidden="1" w:unhideWhenUsed="1"/>
     <w:lsdException w:name="Table Professional" w:semiHidden="1" w:unhideWhenUsed="1"/>
-    <w:lsdException w:name="Table Subtle 1" w:semiHidden="1" w:unhideWhenUsed="1"/>
     <w:lsdException w:name="Table Subtle 2" w:semiHidden="1" w:unhideWhenUsed="1"/>
     <w:lsdException w:name="Table Web 1" w:semiHidden="1" w:unhideWhenUsed="1"/>
-    <w:lsdException w:name="Table Web 2" w:semiHidden="1" w:unhideWhenUsed="1"/>
-    <w:lsdException w:name="Table Web 3" w:semiHidden="1" w:unhideWhenUsed="1"/>
     <w:lsdException w:name="Balloon Text" w:semiHidden="1" w:unhideWhenUsed="1"/>
     <w:lsdException w:name="Table Grid" w:uiPriority="39"/>
     <w:lsdException w:name="Table Theme" w:semiHidden="1" w:unhideWhenUsed="1"/>
@@ -774,6 +761,11 @@
     <w:lsdException w:name="List Table 5 Dark Accent 6" w:uiPriority="50"/>
     <w:lsdException w:name="List Table 6 Colorful Accent 6" w:uiPriority="51"/>
     <w:lsdException w:name="List Table 7 Colorful Accent 6" w:uiPriority="52"/>
+    <w:lsdException w:name="Mention" w:semiHidden="1" w:unhideWhenUsed="1"/>
+    <w:lsdException w:name="Smart Hyperlink" w:semiHidden="1" w:unhideWhenUsed="1"/>
+    <w:lsdException w:name="Hashtag" w:semiHidden="1" w:unhideWhenUsed="1"/>
+    <w:lsdException w:name="Unresolved Mention" w:semiHidden="1" w:unhideWhenUsed="1"/>
+    <w:lsdException w:name="Smart Link" w:semiHidden="1" w:unhideWhenUsed="1"/>
   </w:latentStyles>
   <w:style w:type="paragraph" w:default="1" w:styleId="Normal">
     <w:name w:val="Normal"/>

</xml_diff>

<commit_message>
Se crea OnBoardingScreen(slider de presentación) y se agrega a App.js
</commit_message>
<xml_diff>
--- a/Dependencias IRIS.docx
+++ b/Dependencias IRIS.docx
@@ -1,6 +1,6 @@
 
 <file path=word/document.xml><?xml version="1.0" encoding="utf-8"?>
-<w:document xmlns:wpc="http://schemas.microsoft.com/office/word/2010/wordprocessingCanvas" xmlns:cx="http://schemas.microsoft.com/office/drawing/2014/chartex" xmlns:mc="http://schemas.openxmlformats.org/markup-compatibility/2006" xmlns:o="urn:schemas-microsoft-com:office:office" xmlns:r="http://schemas.openxmlformats.org/officeDocument/2006/relationships" xmlns:m="http://schemas.openxmlformats.org/officeDocument/2006/math" xmlns:v="urn:schemas-microsoft-com:vml" xmlns:wp14="http://schemas.microsoft.com/office/word/2010/wordprocessingDrawing" xmlns:wp="http://schemas.openxmlformats.org/drawingml/2006/wordprocessingDrawing" xmlns:w10="urn:schemas-microsoft-com:office:word" xmlns:w="http://schemas.openxmlformats.org/wordprocessingml/2006/main" xmlns:w14="http://schemas.microsoft.com/office/word/2010/wordml" xmlns:w15="http://schemas.microsoft.com/office/word/2012/wordml" xmlns:w16se="http://schemas.microsoft.com/office/word/2015/wordml/symex" xmlns:wpg="http://schemas.microsoft.com/office/word/2010/wordprocessingGroup" xmlns:wpi="http://schemas.microsoft.com/office/word/2010/wordprocessingInk" xmlns:wne="http://schemas.microsoft.com/office/word/2006/wordml" xmlns:wps="http://schemas.microsoft.com/office/word/2010/wordprocessingShape" mc:Ignorable="w14 w15 w16se wp14">
+<w:document xmlns:wpc="http://schemas.microsoft.com/office/word/2010/wordprocessingCanvas" xmlns:cx="http://schemas.microsoft.com/office/drawing/2014/chartex" xmlns:cx1="http://schemas.microsoft.com/office/drawing/2015/9/8/chartex" xmlns:cx2="http://schemas.microsoft.com/office/drawing/2015/10/21/chartex" xmlns:cx3="http://schemas.microsoft.com/office/drawing/2016/5/9/chartex" xmlns:cx4="http://schemas.microsoft.com/office/drawing/2016/5/10/chartex" xmlns:cx5="http://schemas.microsoft.com/office/drawing/2016/5/11/chartex" xmlns:cx6="http://schemas.microsoft.com/office/drawing/2016/5/12/chartex" xmlns:cx7="http://schemas.microsoft.com/office/drawing/2016/5/13/chartex" xmlns:cx8="http://schemas.microsoft.com/office/drawing/2016/5/14/chartex" xmlns:mc="http://schemas.openxmlformats.org/markup-compatibility/2006" xmlns:aink="http://schemas.microsoft.com/office/drawing/2016/ink" xmlns:am3d="http://schemas.microsoft.com/office/drawing/2017/model3d" xmlns:o="urn:schemas-microsoft-com:office:office" xmlns:r="http://schemas.openxmlformats.org/officeDocument/2006/relationships" xmlns:m="http://schemas.openxmlformats.org/officeDocument/2006/math" xmlns:v="urn:schemas-microsoft-com:vml" xmlns:wp14="http://schemas.microsoft.com/office/word/2010/wordprocessingDrawing" xmlns:wp="http://schemas.openxmlformats.org/drawingml/2006/wordprocessingDrawing" xmlns:w10="urn:schemas-microsoft-com:office:word" xmlns:w="http://schemas.openxmlformats.org/wordprocessingml/2006/main" xmlns:w14="http://schemas.microsoft.com/office/word/2010/wordml" xmlns:w15="http://schemas.microsoft.com/office/word/2012/wordml" xmlns:w16cex="http://schemas.microsoft.com/office/word/2018/wordml/cex" xmlns:w16cid="http://schemas.microsoft.com/office/word/2016/wordml/cid" xmlns:w16="http://schemas.microsoft.com/office/word/2018/wordml" xmlns:w16sdtdh="http://schemas.microsoft.com/office/word/2020/wordml/sdtdatahash" xmlns:w16se="http://schemas.microsoft.com/office/word/2015/wordml/symex" xmlns:wpg="http://schemas.microsoft.com/office/word/2010/wordprocessingGroup" xmlns:wpi="http://schemas.microsoft.com/office/word/2010/wordprocessingInk" xmlns:wne="http://schemas.microsoft.com/office/word/2006/wordml" xmlns:wps="http://schemas.microsoft.com/office/word/2010/wordprocessingShape" mc:Ignorable="w14 w15 w16se w16cid w16 w16cex w16sdtdh wp14">
   <w:body>
     <w:p>
       <w:pPr>
@@ -9,30 +9,20 @@
           <w:lang w:val="en-US"/>
         </w:rPr>
       </w:pPr>
-      <w:proofErr w:type="spellStart"/>
       <w:r>
         <w:rPr>
           <w:b/>
           <w:lang w:val="en-US"/>
         </w:rPr>
-        <w:t>Dependencias</w:t>
-      </w:r>
-      <w:proofErr w:type="spellEnd"/>
-      <w:r>
-        <w:rPr>
-          <w:b/>
-          <w:lang w:val="en-US"/>
-        </w:rPr>
-        <w:t xml:space="preserve"> IRIS</w:t>
-      </w:r>
-    </w:p>
-    <w:p>
-      <w:pPr>
-        <w:rPr>
-          <w:lang w:val="en-US"/>
-        </w:rPr>
-      </w:pPr>
-      <w:bookmarkStart w:id="0" w:name="_GoBack"/>
+        <w:t>Dependencias IRIS</w:t>
+      </w:r>
+    </w:p>
+    <w:p>
+      <w:pPr>
+        <w:rPr>
+          <w:lang w:val="en-US"/>
+        </w:rPr>
+      </w:pPr>
       <w:r>
         <w:rPr>
           <w:lang w:val="en-US"/>
@@ -40,7 +30,6 @@
         <w:t>Lucia</w:t>
       </w:r>
     </w:p>
-    <w:bookmarkEnd w:id="0"/>
     <w:p>
       <w:pPr>
         <w:rPr>
@@ -140,19 +129,11 @@
           <w:lang w:val="en-US"/>
         </w:rPr>
       </w:pPr>
-      <w:proofErr w:type="spellStart"/>
-      <w:r>
-        <w:rPr>
-          <w:lang w:val="en-US"/>
-        </w:rPr>
-        <w:t>npm</w:t>
-      </w:r>
-      <w:proofErr w:type="spellEnd"/>
-      <w:r>
-        <w:rPr>
-          <w:lang w:val="en-US"/>
-        </w:rPr>
-        <w:t xml:space="preserve"> install @react-navigation/native</w:t>
+      <w:r>
+        <w:rPr>
+          <w:lang w:val="en-US"/>
+        </w:rPr>
+        <w:t>npm install @react-navigation/native</w:t>
       </w:r>
     </w:p>
     <w:p>
@@ -210,6 +191,32 @@
     <w:p>
       <w:pPr>
         <w:rPr>
+          <w:lang w:val="en-US"/>
+        </w:rPr>
+      </w:pPr>
+      <w:r>
+        <w:rPr>
+          <w:lang w:val="en-US"/>
+        </w:rPr>
+        <w:t>yarn add react-native-onboarding-swiper</w:t>
+      </w:r>
+    </w:p>
+    <w:p>
+      <w:pPr>
+        <w:rPr>
+          <w:lang w:val="en-US"/>
+        </w:rPr>
+      </w:pPr>
+      <w:r>
+        <w:rPr>
+          <w:lang w:val="en-US"/>
+        </w:rPr>
+        <w:t>yarn add @react-navigation/stack</w:t>
+      </w:r>
+    </w:p>
+    <w:p>
+      <w:pPr>
+        <w:rPr>
           <w:u w:val="single"/>
           <w:lang w:val="en-US"/>
         </w:rPr>
@@ -245,16 +252,8 @@
         <w:rPr>
           <w:lang w:val="en-US"/>
         </w:rPr>
-        <w:t>yarn add @react-native-community/</w:t>
-      </w:r>
-      <w:proofErr w:type="spellStart"/>
-      <w:r>
-        <w:rPr>
-          <w:lang w:val="en-US"/>
-        </w:rPr>
-        <w:t>eslint-config</w:t>
-      </w:r>
-      <w:proofErr w:type="spellEnd"/>
+        <w:t>yarn add @react-native-community/eslint-config</w:t>
+      </w:r>
     </w:p>
     <w:p>
       <w:pPr>
@@ -279,16 +278,8 @@
         <w:rPr>
           <w:lang w:val="en-US"/>
         </w:rPr>
-        <w:t xml:space="preserve">yarn add </w:t>
-      </w:r>
-      <w:proofErr w:type="spellStart"/>
-      <w:r>
-        <w:rPr>
-          <w:lang w:val="en-US"/>
-        </w:rPr>
-        <w:t>eslint</w:t>
-      </w:r>
-      <w:proofErr w:type="spellEnd"/>
+        <w:t>yarn add eslint</w:t>
+      </w:r>
     </w:p>
     <w:p>
       <w:pPr>
@@ -386,7 +377,7 @@
 </file>
 
 <file path=word/styles.xml><?xml version="1.0" encoding="utf-8"?>
-<w:styles xmlns:mc="http://schemas.openxmlformats.org/markup-compatibility/2006" xmlns:r="http://schemas.openxmlformats.org/officeDocument/2006/relationships" xmlns:w="http://schemas.openxmlformats.org/wordprocessingml/2006/main" xmlns:w14="http://schemas.microsoft.com/office/word/2010/wordml" xmlns:w15="http://schemas.microsoft.com/office/word/2012/wordml" xmlns:w16se="http://schemas.microsoft.com/office/word/2015/wordml/symex" mc:Ignorable="w14 w15 w16se">
+<w:styles xmlns:mc="http://schemas.openxmlformats.org/markup-compatibility/2006" xmlns:r="http://schemas.openxmlformats.org/officeDocument/2006/relationships" xmlns:w="http://schemas.openxmlformats.org/wordprocessingml/2006/main" xmlns:w14="http://schemas.microsoft.com/office/word/2010/wordml" xmlns:w15="http://schemas.microsoft.com/office/word/2012/wordml" xmlns:w16cex="http://schemas.microsoft.com/office/word/2018/wordml/cex" xmlns:w16cid="http://schemas.microsoft.com/office/word/2016/wordml/cid" xmlns:w16="http://schemas.microsoft.com/office/word/2018/wordml" xmlns:w16sdtdh="http://schemas.microsoft.com/office/word/2020/wordml/sdtdatahash" xmlns:w16se="http://schemas.microsoft.com/office/word/2015/wordml/symex" mc:Ignorable="w14 w15 w16se w16cid w16 w16cex w16sdtdh">
   <w:docDefaults>
     <w:rPrDefault>
       <w:rPr>
@@ -402,7 +393,7 @@
       </w:pPr>
     </w:pPrDefault>
   </w:docDefaults>
-  <w:latentStyles w:defLockedState="0" w:defUIPriority="99" w:defSemiHidden="0" w:defUnhideWhenUsed="0" w:defQFormat="0" w:count="371">
+  <w:latentStyles w:defLockedState="0" w:defUIPriority="99" w:defSemiHidden="0" w:defUnhideWhenUsed="0" w:defQFormat="0" w:count="376">
     <w:lsdException w:name="Normal" w:uiPriority="0" w:qFormat="1"/>
     <w:lsdException w:name="heading 1" w:uiPriority="9" w:qFormat="1"/>
     <w:lsdException w:name="heading 2" w:semiHidden="1" w:uiPriority="9" w:unhideWhenUsed="1" w:qFormat="1"/>
@@ -508,7 +499,6 @@
     <w:lsdException w:name="HTML Sample" w:semiHidden="1" w:unhideWhenUsed="1"/>
     <w:lsdException w:name="HTML Typewriter" w:semiHidden="1" w:unhideWhenUsed="1"/>
     <w:lsdException w:name="HTML Variable" w:semiHidden="1" w:unhideWhenUsed="1"/>
-    <w:lsdException w:name="Normal Table" w:semiHidden="1" w:unhideWhenUsed="1"/>
     <w:lsdException w:name="annotation subject" w:semiHidden="1" w:unhideWhenUsed="1"/>
     <w:lsdException w:name="No List" w:semiHidden="1" w:unhideWhenUsed="1"/>
     <w:lsdException w:name="Outline List 1" w:semiHidden="1" w:unhideWhenUsed="1"/>
@@ -551,11 +541,8 @@
     <w:lsdException w:name="Table Contemporary" w:semiHidden="1" w:unhideWhenUsed="1"/>
     <w:lsdException w:name="Table Elegant" w:semiHidden="1" w:unhideWhenUsed="1"/>
     <w:lsdException w:name="Table Professional" w:semiHidden="1" w:unhideWhenUsed="1"/>
-    <w:lsdException w:name="Table Subtle 1" w:semiHidden="1" w:unhideWhenUsed="1"/>
     <w:lsdException w:name="Table Subtle 2" w:semiHidden="1" w:unhideWhenUsed="1"/>
     <w:lsdException w:name="Table Web 1" w:semiHidden="1" w:unhideWhenUsed="1"/>
-    <w:lsdException w:name="Table Web 2" w:semiHidden="1" w:unhideWhenUsed="1"/>
-    <w:lsdException w:name="Table Web 3" w:semiHidden="1" w:unhideWhenUsed="1"/>
     <w:lsdException w:name="Balloon Text" w:semiHidden="1" w:unhideWhenUsed="1"/>
     <w:lsdException w:name="Table Grid" w:uiPriority="39"/>
     <w:lsdException w:name="Table Theme" w:semiHidden="1" w:unhideWhenUsed="1"/>
@@ -774,6 +761,11 @@
     <w:lsdException w:name="List Table 5 Dark Accent 6" w:uiPriority="50"/>
     <w:lsdException w:name="List Table 6 Colorful Accent 6" w:uiPriority="51"/>
     <w:lsdException w:name="List Table 7 Colorful Accent 6" w:uiPriority="52"/>
+    <w:lsdException w:name="Mention" w:semiHidden="1" w:unhideWhenUsed="1"/>
+    <w:lsdException w:name="Smart Hyperlink" w:semiHidden="1" w:unhideWhenUsed="1"/>
+    <w:lsdException w:name="Hashtag" w:semiHidden="1" w:unhideWhenUsed="1"/>
+    <w:lsdException w:name="Unresolved Mention" w:semiHidden="1" w:unhideWhenUsed="1"/>
+    <w:lsdException w:name="Smart Link" w:semiHidden="1" w:unhideWhenUsed="1"/>
   </w:latentStyles>
   <w:style w:type="paragraph" w:default="1" w:styleId="Normal">
     <w:name w:val="Normal"/>

</xml_diff>

<commit_message>
Se crea conexion con API
</commit_message>
<xml_diff>
--- a/Dependencias IRIS.docx
+++ b/Dependencias IRIS.docx
@@ -1,47 +1,55 @@
 
 <file path=word/document.xml><?xml version="1.0" encoding="utf-8"?>
-<w:document xmlns:wpc="http://schemas.microsoft.com/office/word/2010/wordprocessingCanvas" xmlns:cx="http://schemas.microsoft.com/office/drawing/2014/chartex" xmlns:cx1="http://schemas.microsoft.com/office/drawing/2015/9/8/chartex" xmlns:cx2="http://schemas.microsoft.com/office/drawing/2015/10/21/chartex" xmlns:cx3="http://schemas.microsoft.com/office/drawing/2016/5/9/chartex" xmlns:cx4="http://schemas.microsoft.com/office/drawing/2016/5/10/chartex" xmlns:cx5="http://schemas.microsoft.com/office/drawing/2016/5/11/chartex" xmlns:cx6="http://schemas.microsoft.com/office/drawing/2016/5/12/chartex" xmlns:cx7="http://schemas.microsoft.com/office/drawing/2016/5/13/chartex" xmlns:cx8="http://schemas.microsoft.com/office/drawing/2016/5/14/chartex" xmlns:mc="http://schemas.openxmlformats.org/markup-compatibility/2006" xmlns:aink="http://schemas.microsoft.com/office/drawing/2016/ink" xmlns:am3d="http://schemas.microsoft.com/office/drawing/2017/model3d" xmlns:o="urn:schemas-microsoft-com:office:office" xmlns:r="http://schemas.openxmlformats.org/officeDocument/2006/relationships" xmlns:m="http://schemas.openxmlformats.org/officeDocument/2006/math" xmlns:v="urn:schemas-microsoft-com:vml" xmlns:wp14="http://schemas.microsoft.com/office/word/2010/wordprocessingDrawing" xmlns:wp="http://schemas.openxmlformats.org/drawingml/2006/wordprocessingDrawing" xmlns:w10="urn:schemas-microsoft-com:office:word" xmlns:w="http://schemas.openxmlformats.org/wordprocessingml/2006/main" xmlns:w14="http://schemas.microsoft.com/office/word/2010/wordml" xmlns:w15="http://schemas.microsoft.com/office/word/2012/wordml" xmlns:w16cex="http://schemas.microsoft.com/office/word/2018/wordml/cex" xmlns:w16cid="http://schemas.microsoft.com/office/word/2016/wordml/cid" xmlns:w16="http://schemas.microsoft.com/office/word/2018/wordml" xmlns:w16sdtdh="http://schemas.microsoft.com/office/word/2020/wordml/sdtdatahash" xmlns:w16se="http://schemas.microsoft.com/office/word/2015/wordml/symex" xmlns:wpg="http://schemas.microsoft.com/office/word/2010/wordprocessingGroup" xmlns:wpi="http://schemas.microsoft.com/office/word/2010/wordprocessingInk" xmlns:wne="http://schemas.microsoft.com/office/word/2006/wordml" xmlns:wps="http://schemas.microsoft.com/office/word/2010/wordprocessingShape" mc:Ignorable="w14 w15 w16se w16cid w16 w16cex w16sdtdh wp14">
+<w:document xmlns:wpc="http://schemas.microsoft.com/office/word/2010/wordprocessingCanvas" xmlns:cx="http://schemas.microsoft.com/office/drawing/2014/chartex" xmlns:mc="http://schemas.openxmlformats.org/markup-compatibility/2006" xmlns:o="urn:schemas-microsoft-com:office:office" xmlns:r="http://schemas.openxmlformats.org/officeDocument/2006/relationships" xmlns:m="http://schemas.openxmlformats.org/officeDocument/2006/math" xmlns:v="urn:schemas-microsoft-com:vml" xmlns:wp14="http://schemas.microsoft.com/office/word/2010/wordprocessingDrawing" xmlns:wp="http://schemas.openxmlformats.org/drawingml/2006/wordprocessingDrawing" xmlns:w10="urn:schemas-microsoft-com:office:word" xmlns:w="http://schemas.openxmlformats.org/wordprocessingml/2006/main" xmlns:w14="http://schemas.microsoft.com/office/word/2010/wordml" xmlns:w15="http://schemas.microsoft.com/office/word/2012/wordml" xmlns:w16se="http://schemas.microsoft.com/office/word/2015/wordml/symex" xmlns:wpg="http://schemas.microsoft.com/office/word/2010/wordprocessingGroup" xmlns:wpi="http://schemas.microsoft.com/office/word/2010/wordprocessingInk" xmlns:wne="http://schemas.microsoft.com/office/word/2006/wordml" xmlns:wps="http://schemas.microsoft.com/office/word/2010/wordprocessingShape" mc:Ignorable="w14 w15 w16se wp14">
   <w:body>
     <w:p>
       <w:pPr>
         <w:rPr>
           <w:b/>
-          <w:lang w:val="en-US"/>
         </w:rPr>
       </w:pPr>
       <w:r>
         <w:rPr>
           <w:b/>
-          <w:lang w:val="en-US"/>
         </w:rPr>
         <w:t>Dependencias IRIS</w:t>
       </w:r>
     </w:p>
     <w:p>
-      <w:pPr>
-        <w:rPr>
-          <w:lang w:val="en-US"/>
-        </w:rPr>
-      </w:pPr>
-      <w:r>
-        <w:rPr>
-          <w:lang w:val="en-US"/>
-        </w:rPr>
+      <w:r>
         <w:t>Lucia</w:t>
       </w:r>
     </w:p>
     <w:p>
-      <w:pPr>
-        <w:rPr>
-          <w:lang w:val="en-US"/>
-        </w:rPr>
-      </w:pPr>
-      <w:r>
-        <w:rPr>
-          <w:lang w:val="en-US"/>
-        </w:rPr>
-        <w:t>yarn add @react-navigation/native</w:t>
-      </w:r>
+      <w:proofErr w:type="spellStart"/>
+      <w:r>
+        <w:t>yarn</w:t>
+      </w:r>
+      <w:proofErr w:type="spellEnd"/>
+      <w:r>
+        <w:t xml:space="preserve"> </w:t>
+      </w:r>
+      <w:proofErr w:type="spellStart"/>
+      <w:r>
+        <w:t>add</w:t>
+      </w:r>
+      <w:proofErr w:type="spellEnd"/>
+      <w:r>
+        <w:t xml:space="preserve"> @</w:t>
+      </w:r>
+      <w:proofErr w:type="spellStart"/>
+      <w:r>
+        <w:t>react-navigation</w:t>
+      </w:r>
+      <w:proofErr w:type="spellEnd"/>
+      <w:r>
+        <w:t>/</w:t>
+      </w:r>
+      <w:proofErr w:type="spellStart"/>
+      <w:r>
+        <w:t>native</w:t>
+      </w:r>
+      <w:proofErr w:type="spellEnd"/>
     </w:p>
     <w:p>
       <w:pPr>
@@ -111,6 +119,81 @@
     <w:p>
       <w:pPr>
         <w:rPr>
+          <w:lang w:val="en-US"/>
+        </w:rPr>
+      </w:pPr>
+      <w:r>
+        <w:rPr>
+          <w:lang w:val="en-US"/>
+        </w:rPr>
+        <w:t>expo install @react-native-</w:t>
+      </w:r>
+      <w:proofErr w:type="spellStart"/>
+      <w:r>
+        <w:rPr>
+          <w:lang w:val="en-US"/>
+        </w:rPr>
+        <w:t>async</w:t>
+      </w:r>
+      <w:proofErr w:type="spellEnd"/>
+      <w:r>
+        <w:rPr>
+          <w:lang w:val="en-US"/>
+        </w:rPr>
+        <w:t>-storage/</w:t>
+      </w:r>
+      <w:proofErr w:type="spellStart"/>
+      <w:r>
+        <w:rPr>
+          <w:lang w:val="en-US"/>
+        </w:rPr>
+        <w:t>async</w:t>
+      </w:r>
+      <w:proofErr w:type="spellEnd"/>
+      <w:r>
+        <w:rPr>
+          <w:lang w:val="en-US"/>
+        </w:rPr>
+        <w:t>-storage</w:t>
+      </w:r>
+    </w:p>
+    <w:p>
+      <w:pPr>
+        <w:rPr>
+          <w:lang w:val="en-US"/>
+        </w:rPr>
+      </w:pPr>
+      <w:r>
+        <w:rPr>
+          <w:lang w:val="en-US"/>
+        </w:rPr>
+        <w:t xml:space="preserve">yarn add </w:t>
+      </w:r>
+      <w:r>
+        <w:rPr>
+          <w:lang w:val="en-US"/>
+        </w:rPr>
+        <w:t>shorted</w:t>
+      </w:r>
+    </w:p>
+    <w:p>
+      <w:pPr>
+        <w:rPr>
+          <w:lang w:val="en-US"/>
+        </w:rPr>
+      </w:pPr>
+      <w:r>
+        <w:rPr>
+          <w:lang w:val="en-US"/>
+        </w:rPr>
+        <w:t>yarn add axios</w:t>
+      </w:r>
+      <w:bookmarkStart w:id="0" w:name="_GoBack"/>
+      <w:bookmarkEnd w:id="0"/>
+    </w:p>
+    <w:p>
+      <w:pPr>
+        <w:rPr>
           <w:u w:val="single"/>
           <w:lang w:val="en-US"/>
         </w:rPr>
@@ -129,11 +212,19 @@
           <w:lang w:val="en-US"/>
         </w:rPr>
       </w:pPr>
-      <w:r>
-        <w:rPr>
-          <w:lang w:val="en-US"/>
-        </w:rPr>
-        <w:t>npm install @react-navigation/native</w:t>
+      <w:proofErr w:type="spellStart"/>
+      <w:r>
+        <w:rPr>
+          <w:lang w:val="en-US"/>
+        </w:rPr>
+        <w:t>npm</w:t>
+      </w:r>
+      <w:proofErr w:type="spellEnd"/>
+      <w:r>
+        <w:rPr>
+          <w:lang w:val="en-US"/>
+        </w:rPr>
+        <w:t xml:space="preserve"> install @react-navigation/native</w:t>
       </w:r>
     </w:p>
     <w:p>
@@ -198,8 +289,16 @@
         <w:rPr>
           <w:lang w:val="en-US"/>
         </w:rPr>
-        <w:t>yarn add react-native-onboarding-swiper</w:t>
-      </w:r>
+        <w:t>yarn add react-native-onboarding-</w:t>
+      </w:r>
+      <w:proofErr w:type="spellStart"/>
+      <w:r>
+        <w:rPr>
+          <w:lang w:val="en-US"/>
+        </w:rPr>
+        <w:t>swiper</w:t>
+      </w:r>
+      <w:proofErr w:type="spellEnd"/>
     </w:p>
     <w:p>
       <w:pPr>
@@ -252,8 +351,16 @@
         <w:rPr>
           <w:lang w:val="en-US"/>
         </w:rPr>
-        <w:t>yarn add @react-native-community/eslint-config</w:t>
-      </w:r>
+        <w:t>yarn add @react-native-community/</w:t>
+      </w:r>
+      <w:proofErr w:type="spellStart"/>
+      <w:r>
+        <w:rPr>
+          <w:lang w:val="en-US"/>
+        </w:rPr>
+        <w:t>eslint-config</w:t>
+      </w:r>
+      <w:proofErr w:type="spellEnd"/>
     </w:p>
     <w:p>
       <w:pPr>
@@ -278,8 +385,16 @@
         <w:rPr>
           <w:lang w:val="en-US"/>
         </w:rPr>
-        <w:t>yarn add eslint</w:t>
-      </w:r>
+        <w:t xml:space="preserve">yarn add </w:t>
+      </w:r>
+      <w:proofErr w:type="spellStart"/>
+      <w:r>
+        <w:rPr>
+          <w:lang w:val="en-US"/>
+        </w:rPr>
+        <w:t>eslint</w:t>
+      </w:r>
+      <w:proofErr w:type="spellEnd"/>
     </w:p>
     <w:p>
       <w:pPr>
@@ -377,7 +492,7 @@
 </file>
 
 <file path=word/styles.xml><?xml version="1.0" encoding="utf-8"?>
-<w:styles xmlns:mc="http://schemas.openxmlformats.org/markup-compatibility/2006" xmlns:r="http://schemas.openxmlformats.org/officeDocument/2006/relationships" xmlns:w="http://schemas.openxmlformats.org/wordprocessingml/2006/main" xmlns:w14="http://schemas.microsoft.com/office/word/2010/wordml" xmlns:w15="http://schemas.microsoft.com/office/word/2012/wordml" xmlns:w16cex="http://schemas.microsoft.com/office/word/2018/wordml/cex" xmlns:w16cid="http://schemas.microsoft.com/office/word/2016/wordml/cid" xmlns:w16="http://schemas.microsoft.com/office/word/2018/wordml" xmlns:w16sdtdh="http://schemas.microsoft.com/office/word/2020/wordml/sdtdatahash" xmlns:w16se="http://schemas.microsoft.com/office/word/2015/wordml/symex" mc:Ignorable="w14 w15 w16se w16cid w16 w16cex w16sdtdh">
+<w:styles xmlns:mc="http://schemas.openxmlformats.org/markup-compatibility/2006" xmlns:r="http://schemas.openxmlformats.org/officeDocument/2006/relationships" xmlns:w="http://schemas.openxmlformats.org/wordprocessingml/2006/main" xmlns:w14="http://schemas.microsoft.com/office/word/2010/wordml" xmlns:w15="http://schemas.microsoft.com/office/word/2012/wordml" xmlns:w16se="http://schemas.microsoft.com/office/word/2015/wordml/symex" mc:Ignorable="w14 w15 w16se">
   <w:docDefaults>
     <w:rPrDefault>
       <w:rPr>
@@ -393,7 +508,7 @@
       </w:pPr>
     </w:pPrDefault>
   </w:docDefaults>
-  <w:latentStyles w:defLockedState="0" w:defUIPriority="99" w:defSemiHidden="0" w:defUnhideWhenUsed="0" w:defQFormat="0" w:count="376">
+  <w:latentStyles w:defLockedState="0" w:defUIPriority="99" w:defSemiHidden="0" w:defUnhideWhenUsed="0" w:defQFormat="0" w:count="371">
     <w:lsdException w:name="Normal" w:uiPriority="0" w:qFormat="1"/>
     <w:lsdException w:name="heading 1" w:uiPriority="9" w:qFormat="1"/>
     <w:lsdException w:name="heading 2" w:semiHidden="1" w:uiPriority="9" w:unhideWhenUsed="1" w:qFormat="1"/>
@@ -499,6 +614,7 @@
     <w:lsdException w:name="HTML Sample" w:semiHidden="1" w:unhideWhenUsed="1"/>
     <w:lsdException w:name="HTML Typewriter" w:semiHidden="1" w:unhideWhenUsed="1"/>
     <w:lsdException w:name="HTML Variable" w:semiHidden="1" w:unhideWhenUsed="1"/>
+    <w:lsdException w:name="Normal Table" w:semiHidden="1" w:unhideWhenUsed="1"/>
     <w:lsdException w:name="annotation subject" w:semiHidden="1" w:unhideWhenUsed="1"/>
     <w:lsdException w:name="No List" w:semiHidden="1" w:unhideWhenUsed="1"/>
     <w:lsdException w:name="Outline List 1" w:semiHidden="1" w:unhideWhenUsed="1"/>
@@ -541,8 +657,11 @@
     <w:lsdException w:name="Table Contemporary" w:semiHidden="1" w:unhideWhenUsed="1"/>
     <w:lsdException w:name="Table Elegant" w:semiHidden="1" w:unhideWhenUsed="1"/>
     <w:lsdException w:name="Table Professional" w:semiHidden="1" w:unhideWhenUsed="1"/>
+    <w:lsdException w:name="Table Subtle 1" w:semiHidden="1" w:unhideWhenUsed="1"/>
     <w:lsdException w:name="Table Subtle 2" w:semiHidden="1" w:unhideWhenUsed="1"/>
     <w:lsdException w:name="Table Web 1" w:semiHidden="1" w:unhideWhenUsed="1"/>
+    <w:lsdException w:name="Table Web 2" w:semiHidden="1" w:unhideWhenUsed="1"/>
+    <w:lsdException w:name="Table Web 3" w:semiHidden="1" w:unhideWhenUsed="1"/>
     <w:lsdException w:name="Balloon Text" w:semiHidden="1" w:unhideWhenUsed="1"/>
     <w:lsdException w:name="Table Grid" w:uiPriority="39"/>
     <w:lsdException w:name="Table Theme" w:semiHidden="1" w:unhideWhenUsed="1"/>
@@ -761,11 +880,6 @@
     <w:lsdException w:name="List Table 5 Dark Accent 6" w:uiPriority="50"/>
     <w:lsdException w:name="List Table 6 Colorful Accent 6" w:uiPriority="51"/>
     <w:lsdException w:name="List Table 7 Colorful Accent 6" w:uiPriority="52"/>
-    <w:lsdException w:name="Mention" w:semiHidden="1" w:unhideWhenUsed="1"/>
-    <w:lsdException w:name="Smart Hyperlink" w:semiHidden="1" w:unhideWhenUsed="1"/>
-    <w:lsdException w:name="Hashtag" w:semiHidden="1" w:unhideWhenUsed="1"/>
-    <w:lsdException w:name="Unresolved Mention" w:semiHidden="1" w:unhideWhenUsed="1"/>
-    <w:lsdException w:name="Smart Link" w:semiHidden="1" w:unhideWhenUsed="1"/>
   </w:latentStyles>
   <w:style w:type="paragraph" w:default="1" w:styleId="Normal">
     <w:name w:val="Normal"/>

</xml_diff>

<commit_message>
se cambia Home, y se modifica aspecto visual de app general
</commit_message>
<xml_diff>
--- a/Dependencias IRIS.docx
+++ b/Dependencias IRIS.docx
@@ -1,6 +1,6 @@
 
 <file path=word/document.xml><?xml version="1.0" encoding="utf-8"?>
-<w:document xmlns:wpc="http://schemas.microsoft.com/office/word/2010/wordprocessingCanvas" xmlns:cx="http://schemas.microsoft.com/office/drawing/2014/chartex" xmlns:mc="http://schemas.openxmlformats.org/markup-compatibility/2006" xmlns:o="urn:schemas-microsoft-com:office:office" xmlns:r="http://schemas.openxmlformats.org/officeDocument/2006/relationships" xmlns:m="http://schemas.openxmlformats.org/officeDocument/2006/math" xmlns:v="urn:schemas-microsoft-com:vml" xmlns:wp14="http://schemas.microsoft.com/office/word/2010/wordprocessingDrawing" xmlns:wp="http://schemas.openxmlformats.org/drawingml/2006/wordprocessingDrawing" xmlns:w10="urn:schemas-microsoft-com:office:word" xmlns:w="http://schemas.openxmlformats.org/wordprocessingml/2006/main" xmlns:w14="http://schemas.microsoft.com/office/word/2010/wordml" xmlns:w15="http://schemas.microsoft.com/office/word/2012/wordml" xmlns:w16se="http://schemas.microsoft.com/office/word/2015/wordml/symex" xmlns:wpg="http://schemas.microsoft.com/office/word/2010/wordprocessingGroup" xmlns:wpi="http://schemas.microsoft.com/office/word/2010/wordprocessingInk" xmlns:wne="http://schemas.microsoft.com/office/word/2006/wordml" xmlns:wps="http://schemas.microsoft.com/office/word/2010/wordprocessingShape" mc:Ignorable="w14 w15 w16se wp14">
+<w:document xmlns:wpc="http://schemas.microsoft.com/office/word/2010/wordprocessingCanvas" xmlns:cx="http://schemas.microsoft.com/office/drawing/2014/chartex" xmlns:cx1="http://schemas.microsoft.com/office/drawing/2015/9/8/chartex" xmlns:cx2="http://schemas.microsoft.com/office/drawing/2015/10/21/chartex" xmlns:cx3="http://schemas.microsoft.com/office/drawing/2016/5/9/chartex" xmlns:cx4="http://schemas.microsoft.com/office/drawing/2016/5/10/chartex" xmlns:cx5="http://schemas.microsoft.com/office/drawing/2016/5/11/chartex" xmlns:cx6="http://schemas.microsoft.com/office/drawing/2016/5/12/chartex" xmlns:cx7="http://schemas.microsoft.com/office/drawing/2016/5/13/chartex" xmlns:cx8="http://schemas.microsoft.com/office/drawing/2016/5/14/chartex" xmlns:mc="http://schemas.openxmlformats.org/markup-compatibility/2006" xmlns:aink="http://schemas.microsoft.com/office/drawing/2016/ink" xmlns:am3d="http://schemas.microsoft.com/office/drawing/2017/model3d" xmlns:o="urn:schemas-microsoft-com:office:office" xmlns:r="http://schemas.openxmlformats.org/officeDocument/2006/relationships" xmlns:m="http://schemas.openxmlformats.org/officeDocument/2006/math" xmlns:v="urn:schemas-microsoft-com:vml" xmlns:wp14="http://schemas.microsoft.com/office/word/2010/wordprocessingDrawing" xmlns:wp="http://schemas.openxmlformats.org/drawingml/2006/wordprocessingDrawing" xmlns:w10="urn:schemas-microsoft-com:office:word" xmlns:w="http://schemas.openxmlformats.org/wordprocessingml/2006/main" xmlns:w14="http://schemas.microsoft.com/office/word/2010/wordml" xmlns:w15="http://schemas.microsoft.com/office/word/2012/wordml" xmlns:w16cex="http://schemas.microsoft.com/office/word/2018/wordml/cex" xmlns:w16cid="http://schemas.microsoft.com/office/word/2016/wordml/cid" xmlns:w16="http://schemas.microsoft.com/office/word/2018/wordml" xmlns:w16sdtdh="http://schemas.microsoft.com/office/word/2020/wordml/sdtdatahash" xmlns:w16se="http://schemas.microsoft.com/office/word/2015/wordml/symex" xmlns:wpg="http://schemas.microsoft.com/office/word/2010/wordprocessingGroup" xmlns:wpi="http://schemas.microsoft.com/office/word/2010/wordprocessingInk" xmlns:wne="http://schemas.microsoft.com/office/word/2006/wordml" xmlns:wps="http://schemas.microsoft.com/office/word/2010/wordprocessingShape" mc:Ignorable="w14 w15 w16se w16cid w16 w16cex w16sdtdh wp14">
   <w:body>
     <w:p>
       <w:pPr>
@@ -21,35 +21,9 @@
       </w:r>
     </w:p>
     <w:p>
-      <w:proofErr w:type="spellStart"/>
-      <w:r>
-        <w:t>yarn</w:t>
-      </w:r>
-      <w:proofErr w:type="spellEnd"/>
-      <w:r>
-        <w:t xml:space="preserve"> </w:t>
-      </w:r>
-      <w:proofErr w:type="spellStart"/>
-      <w:r>
-        <w:t>add</w:t>
-      </w:r>
-      <w:proofErr w:type="spellEnd"/>
-      <w:r>
-        <w:t xml:space="preserve"> @</w:t>
-      </w:r>
-      <w:proofErr w:type="spellStart"/>
-      <w:r>
-        <w:t>react-navigation</w:t>
-      </w:r>
-      <w:proofErr w:type="spellEnd"/>
-      <w:r>
-        <w:t>/</w:t>
-      </w:r>
-      <w:proofErr w:type="spellStart"/>
-      <w:r>
-        <w:t>native</w:t>
-      </w:r>
-      <w:proofErr w:type="spellEnd"/>
+      <w:r>
+        <w:t>yarn add @react-navigation/native</w:t>
+      </w:r>
     </w:p>
     <w:p>
       <w:pPr>
@@ -126,35 +100,7 @@
         <w:rPr>
           <w:lang w:val="en-US"/>
         </w:rPr>
-        <w:t>expo install @react-native-</w:t>
-      </w:r>
-      <w:proofErr w:type="spellStart"/>
-      <w:r>
-        <w:rPr>
-          <w:lang w:val="en-US"/>
-        </w:rPr>
-        <w:t>async</w:t>
-      </w:r>
-      <w:proofErr w:type="spellEnd"/>
-      <w:r>
-        <w:rPr>
-          <w:lang w:val="en-US"/>
-        </w:rPr>
-        <w:t>-storage/</w:t>
-      </w:r>
-      <w:proofErr w:type="spellStart"/>
-      <w:r>
-        <w:rPr>
-          <w:lang w:val="en-US"/>
-        </w:rPr>
-        <w:t>async</w:t>
-      </w:r>
-      <w:proofErr w:type="spellEnd"/>
-      <w:r>
-        <w:rPr>
-          <w:lang w:val="en-US"/>
-        </w:rPr>
-        <w:t>-storage</w:t>
+        <w:t>expo install @react-native-async-storage/async-storage</w:t>
       </w:r>
     </w:p>
     <w:p>
@@ -188,8 +134,6 @@
         </w:rPr>
         <w:t>yarn add axios</w:t>
       </w:r>
-      <w:bookmarkStart w:id="0" w:name="_GoBack"/>
-      <w:bookmarkEnd w:id="0"/>
     </w:p>
     <w:p>
       <w:pPr>
@@ -212,19 +156,11 @@
           <w:lang w:val="en-US"/>
         </w:rPr>
       </w:pPr>
-      <w:proofErr w:type="spellStart"/>
-      <w:r>
-        <w:rPr>
-          <w:lang w:val="en-US"/>
-        </w:rPr>
-        <w:t>npm</w:t>
-      </w:r>
-      <w:proofErr w:type="spellEnd"/>
-      <w:r>
-        <w:rPr>
-          <w:lang w:val="en-US"/>
-        </w:rPr>
-        <w:t xml:space="preserve"> install @react-navigation/native</w:t>
+      <w:r>
+        <w:rPr>
+          <w:lang w:val="en-US"/>
+        </w:rPr>
+        <w:t>npm install @react-navigation/native</w:t>
       </w:r>
     </w:p>
     <w:p>
@@ -289,16 +225,8 @@
         <w:rPr>
           <w:lang w:val="en-US"/>
         </w:rPr>
-        <w:t>yarn add react-native-onboarding-</w:t>
-      </w:r>
-      <w:proofErr w:type="spellStart"/>
-      <w:r>
-        <w:rPr>
-          <w:lang w:val="en-US"/>
-        </w:rPr>
-        <w:t>swiper</w:t>
-      </w:r>
-      <w:proofErr w:type="spellEnd"/>
+        <w:t>yarn add react-native-onboarding-swiper</w:t>
+      </w:r>
     </w:p>
     <w:p>
       <w:pPr>
@@ -316,6 +244,19 @@
     <w:p>
       <w:pPr>
         <w:rPr>
+          <w:lang w:val="en-US"/>
+        </w:rPr>
+      </w:pPr>
+      <w:r>
+        <w:rPr>
+          <w:lang w:val="en-US"/>
+        </w:rPr>
+        <w:t>yarn add react-native-snap-carousel</w:t>
+      </w:r>
+    </w:p>
+    <w:p>
+      <w:pPr>
+        <w:rPr>
           <w:u w:val="single"/>
           <w:lang w:val="en-US"/>
         </w:rPr>
@@ -351,16 +292,8 @@
         <w:rPr>
           <w:lang w:val="en-US"/>
         </w:rPr>
-        <w:t>yarn add @react-native-community/</w:t>
-      </w:r>
-      <w:proofErr w:type="spellStart"/>
-      <w:r>
-        <w:rPr>
-          <w:lang w:val="en-US"/>
-        </w:rPr>
-        <w:t>eslint-config</w:t>
-      </w:r>
-      <w:proofErr w:type="spellEnd"/>
+        <w:t>yarn add @react-native-community/eslint-config</w:t>
+      </w:r>
     </w:p>
     <w:p>
       <w:pPr>
@@ -385,16 +318,8 @@
         <w:rPr>
           <w:lang w:val="en-US"/>
         </w:rPr>
-        <w:t xml:space="preserve">yarn add </w:t>
-      </w:r>
-      <w:proofErr w:type="spellStart"/>
-      <w:r>
-        <w:rPr>
-          <w:lang w:val="en-US"/>
-        </w:rPr>
-        <w:t>eslint</w:t>
-      </w:r>
-      <w:proofErr w:type="spellEnd"/>
+        <w:t>yarn add eslint</w:t>
+      </w:r>
     </w:p>
     <w:p>
       <w:pPr>
@@ -471,6 +396,7 @@
         <w:rPr>
           <w:lang w:val="en-US"/>
         </w:rPr>
+        <w:lastRenderedPageBreak/>
         <w:t>yarn add expo-app-loading</w:t>
       </w:r>
     </w:p>
@@ -492,7 +418,7 @@
 </file>
 
 <file path=word/styles.xml><?xml version="1.0" encoding="utf-8"?>
-<w:styles xmlns:mc="http://schemas.openxmlformats.org/markup-compatibility/2006" xmlns:r="http://schemas.openxmlformats.org/officeDocument/2006/relationships" xmlns:w="http://schemas.openxmlformats.org/wordprocessingml/2006/main" xmlns:w14="http://schemas.microsoft.com/office/word/2010/wordml" xmlns:w15="http://schemas.microsoft.com/office/word/2012/wordml" xmlns:w16se="http://schemas.microsoft.com/office/word/2015/wordml/symex" mc:Ignorable="w14 w15 w16se">
+<w:styles xmlns:mc="http://schemas.openxmlformats.org/markup-compatibility/2006" xmlns:r="http://schemas.openxmlformats.org/officeDocument/2006/relationships" xmlns:w="http://schemas.openxmlformats.org/wordprocessingml/2006/main" xmlns:w14="http://schemas.microsoft.com/office/word/2010/wordml" xmlns:w15="http://schemas.microsoft.com/office/word/2012/wordml" xmlns:w16cex="http://schemas.microsoft.com/office/word/2018/wordml/cex" xmlns:w16cid="http://schemas.microsoft.com/office/word/2016/wordml/cid" xmlns:w16="http://schemas.microsoft.com/office/word/2018/wordml" xmlns:w16sdtdh="http://schemas.microsoft.com/office/word/2020/wordml/sdtdatahash" xmlns:w16se="http://schemas.microsoft.com/office/word/2015/wordml/symex" mc:Ignorable="w14 w15 w16se w16cid w16 w16cex w16sdtdh">
   <w:docDefaults>
     <w:rPrDefault>
       <w:rPr>
@@ -508,7 +434,7 @@
       </w:pPr>
     </w:pPrDefault>
   </w:docDefaults>
-  <w:latentStyles w:defLockedState="0" w:defUIPriority="99" w:defSemiHidden="0" w:defUnhideWhenUsed="0" w:defQFormat="0" w:count="371">
+  <w:latentStyles w:defLockedState="0" w:defUIPriority="99" w:defSemiHidden="0" w:defUnhideWhenUsed="0" w:defQFormat="0" w:count="376">
     <w:lsdException w:name="Normal" w:uiPriority="0" w:qFormat="1"/>
     <w:lsdException w:name="heading 1" w:uiPriority="9" w:qFormat="1"/>
     <w:lsdException w:name="heading 2" w:semiHidden="1" w:uiPriority="9" w:unhideWhenUsed="1" w:qFormat="1"/>
@@ -614,7 +540,6 @@
     <w:lsdException w:name="HTML Sample" w:semiHidden="1" w:unhideWhenUsed="1"/>
     <w:lsdException w:name="HTML Typewriter" w:semiHidden="1" w:unhideWhenUsed="1"/>
     <w:lsdException w:name="HTML Variable" w:semiHidden="1" w:unhideWhenUsed="1"/>
-    <w:lsdException w:name="Normal Table" w:semiHidden="1" w:unhideWhenUsed="1"/>
     <w:lsdException w:name="annotation subject" w:semiHidden="1" w:unhideWhenUsed="1"/>
     <w:lsdException w:name="No List" w:semiHidden="1" w:unhideWhenUsed="1"/>
     <w:lsdException w:name="Outline List 1" w:semiHidden="1" w:unhideWhenUsed="1"/>
@@ -657,11 +582,8 @@
     <w:lsdException w:name="Table Contemporary" w:semiHidden="1" w:unhideWhenUsed="1"/>
     <w:lsdException w:name="Table Elegant" w:semiHidden="1" w:unhideWhenUsed="1"/>
     <w:lsdException w:name="Table Professional" w:semiHidden="1" w:unhideWhenUsed="1"/>
-    <w:lsdException w:name="Table Subtle 1" w:semiHidden="1" w:unhideWhenUsed="1"/>
     <w:lsdException w:name="Table Subtle 2" w:semiHidden="1" w:unhideWhenUsed="1"/>
     <w:lsdException w:name="Table Web 1" w:semiHidden="1" w:unhideWhenUsed="1"/>
-    <w:lsdException w:name="Table Web 2" w:semiHidden="1" w:unhideWhenUsed="1"/>
-    <w:lsdException w:name="Table Web 3" w:semiHidden="1" w:unhideWhenUsed="1"/>
     <w:lsdException w:name="Balloon Text" w:semiHidden="1" w:unhideWhenUsed="1"/>
     <w:lsdException w:name="Table Grid" w:uiPriority="39"/>
     <w:lsdException w:name="Table Theme" w:semiHidden="1" w:unhideWhenUsed="1"/>
@@ -880,6 +802,11 @@
     <w:lsdException w:name="List Table 5 Dark Accent 6" w:uiPriority="50"/>
     <w:lsdException w:name="List Table 6 Colorful Accent 6" w:uiPriority="51"/>
     <w:lsdException w:name="List Table 7 Colorful Accent 6" w:uiPriority="52"/>
+    <w:lsdException w:name="Mention" w:semiHidden="1" w:unhideWhenUsed="1"/>
+    <w:lsdException w:name="Smart Hyperlink" w:semiHidden="1" w:unhideWhenUsed="1"/>
+    <w:lsdException w:name="Hashtag" w:semiHidden="1" w:unhideWhenUsed="1"/>
+    <w:lsdException w:name="Unresolved Mention" w:semiHidden="1" w:unhideWhenUsed="1"/>
+    <w:lsdException w:name="Smart Link" w:semiHidden="1" w:unhideWhenUsed="1"/>
   </w:latentStyles>
   <w:style w:type="paragraph" w:default="1" w:styleId="Normal">
     <w:name w:val="Normal"/>

</xml_diff>